<commit_message>
Upload of CC1352 Lab 1
</commit_message>
<xml_diff>
--- a/TIVAC_TIRTOS/TIRTOS-Assignment/TIRTOS_Assignment.docx
+++ b/TIVAC_TIRTOS/TIRTOS-Assignment/TIRTOS_Assignment.docx
@@ -180,6 +180,470 @@
         </w:rPr>
         <w:t>2 seconds (Task 1 occurs at 0.5s, Task 2 occurs at 1s, Task 3 occurs at 1.5s, Task 1 occurs again at 2s).</w:t>
       </w:r>
+    </w:p>
+    <w:p>
+      <w:pPr>
+        <w:tabs>
+          <w:tab w:val="left" w:pos="996"/>
+        </w:tabs>
+        <w:autoSpaceDE w:val="0"/>
+        <w:autoSpaceDN w:val="0"/>
+        <w:adjustRightInd w:val="0"/>
+        <w:spacing w:after="0" w:line="240" w:lineRule="auto"/>
+        <w:rPr>
+          <w:rFonts w:ascii="Consolas" w:hAnsi="Consolas" w:cs="Consolas"/>
+          <w:b/>
+          <w:color w:val="3F7F5F"/>
+          <w:sz w:val="20"/>
+          <w:szCs w:val="20"/>
+        </w:rPr>
+      </w:pPr>
+    </w:p>
+    <w:p>
+      <w:pPr>
+        <w:tabs>
+          <w:tab w:val="left" w:pos="996"/>
+        </w:tabs>
+        <w:autoSpaceDE w:val="0"/>
+        <w:autoSpaceDN w:val="0"/>
+        <w:adjustRightInd w:val="0"/>
+        <w:spacing w:after="0" w:line="240" w:lineRule="auto"/>
+        <w:rPr>
+          <w:rFonts w:ascii="Consolas" w:hAnsi="Consolas" w:cs="Consolas"/>
+          <w:b/>
+          <w:color w:val="3F7F5F"/>
+          <w:sz w:val="20"/>
+          <w:szCs w:val="20"/>
+        </w:rPr>
+      </w:pPr>
+      <w:r>
+        <w:rPr>
+          <w:rFonts w:ascii="Consolas" w:hAnsi="Consolas" w:cs="Consolas"/>
+          <w:b/>
+          <w:color w:val="3F7F5F"/>
+          <w:sz w:val="20"/>
+          <w:szCs w:val="20"/>
+        </w:rPr>
+        <w:t>------------------------------------------------------------------------------------</w:t>
+      </w:r>
+    </w:p>
+    <w:p>
+      <w:pPr>
+        <w:tabs>
+          <w:tab w:val="left" w:pos="996"/>
+        </w:tabs>
+        <w:autoSpaceDE w:val="0"/>
+        <w:autoSpaceDN w:val="0"/>
+        <w:adjustRightInd w:val="0"/>
+        <w:spacing w:after="0" w:line="240" w:lineRule="auto"/>
+        <w:rPr>
+          <w:rFonts w:ascii="Consolas" w:hAnsi="Consolas" w:cs="Consolas"/>
+          <w:b/>
+          <w:color w:val="3F7F5F"/>
+          <w:sz w:val="20"/>
+          <w:szCs w:val="20"/>
+        </w:rPr>
+      </w:pPr>
+    </w:p>
+    <w:p>
+      <w:pPr>
+        <w:tabs>
+          <w:tab w:val="left" w:pos="996"/>
+        </w:tabs>
+        <w:autoSpaceDE w:val="0"/>
+        <w:autoSpaceDN w:val="0"/>
+        <w:adjustRightInd w:val="0"/>
+        <w:spacing w:after="0" w:line="240" w:lineRule="auto"/>
+        <w:rPr>
+          <w:b/>
+          <w:sz w:val="28"/>
+        </w:rPr>
+      </w:pPr>
+      <w:r>
+        <w:rPr>
+          <w:b/>
+          <w:sz w:val="28"/>
+          <w:highlight w:val="yellow"/>
+        </w:rPr>
+        <w:t>Implementation</w:t>
+      </w:r>
+      <w:r>
+        <w:rPr>
+          <w:b/>
+          <w:sz w:val="28"/>
+          <w:highlight w:val="yellow"/>
+        </w:rPr>
+        <w:t>:</w:t>
+      </w:r>
+      <w:r>
+        <w:rPr>
+          <w:b/>
+          <w:sz w:val="28"/>
+        </w:rPr>
+        <w:t xml:space="preserve"> </w:t>
+      </w:r>
+      <w:r>
+        <w:rPr>
+          <w:b/>
+          <w:sz w:val="28"/>
+        </w:rPr>
+        <w:t xml:space="preserve"> </w:t>
+      </w:r>
+      <w:r>
+        <w:rPr>
+          <w:b/>
+          <w:sz w:val="28"/>
+        </w:rPr>
+        <w:t>Task 1 is an ADC task using ADC0 CH3</w:t>
+      </w:r>
+      <w:r>
+        <w:rPr>
+          <w:b/>
+          <w:sz w:val="28"/>
+        </w:rPr>
+        <w:t xml:space="preserve"> and is connected to a potentiometer</w:t>
+      </w:r>
+      <w:r>
+        <w:rPr>
+          <w:b/>
+          <w:sz w:val="28"/>
+        </w:rPr>
+        <w:t>. Task 2 is a UART display task that will show the ADC value that was read. Task 3 will toggle the blue LED. Timer 2A is as a hardware interrupt and triggers 50ms (0.05s). When triggered, it calls the function TIMER_ISR which contains conditional statements and increments the value of i16InstanceCount. When this counter reaches 10, it posts the semaphore for the ADC task, at 20 it posts the UART semaphore and at 30 it posts the LED semaphore and resets the counter to 0;</w:t>
+      </w:r>
+    </w:p>
+    <w:p>
+      <w:pPr>
+        <w:tabs>
+          <w:tab w:val="left" w:pos="996"/>
+        </w:tabs>
+        <w:autoSpaceDE w:val="0"/>
+        <w:autoSpaceDN w:val="0"/>
+        <w:adjustRightInd w:val="0"/>
+        <w:spacing w:after="0" w:line="240" w:lineRule="auto"/>
+        <w:rPr>
+          <w:b/>
+          <w:sz w:val="28"/>
+        </w:rPr>
+      </w:pPr>
+    </w:p>
+    <w:p>
+      <w:pPr>
+        <w:tabs>
+          <w:tab w:val="left" w:pos="996"/>
+        </w:tabs>
+        <w:autoSpaceDE w:val="0"/>
+        <w:autoSpaceDN w:val="0"/>
+        <w:adjustRightInd w:val="0"/>
+        <w:spacing w:after="0" w:line="240" w:lineRule="auto"/>
+        <w:rPr>
+          <w:b/>
+          <w:sz w:val="28"/>
+        </w:rPr>
+      </w:pPr>
+    </w:p>
+    <w:p>
+      <w:pPr>
+        <w:tabs>
+          <w:tab w:val="left" w:pos="996"/>
+        </w:tabs>
+        <w:autoSpaceDE w:val="0"/>
+        <w:autoSpaceDN w:val="0"/>
+        <w:adjustRightInd w:val="0"/>
+        <w:spacing w:after="0" w:line="240" w:lineRule="auto"/>
+        <w:rPr>
+          <w:rFonts w:ascii="Consolas" w:hAnsi="Consolas" w:cs="Consolas"/>
+          <w:b/>
+          <w:color w:val="3F7F5F"/>
+          <w:sz w:val="20"/>
+          <w:szCs w:val="20"/>
+        </w:rPr>
+      </w:pPr>
+      <w:r>
+        <w:rPr>
+          <w:rFonts w:ascii="Consolas" w:hAnsi="Consolas" w:cs="Consolas"/>
+          <w:b/>
+          <w:color w:val="3F7F5F"/>
+          <w:sz w:val="20"/>
+          <w:szCs w:val="20"/>
+        </w:rPr>
+        <w:t>------------------------------------------------------------------------------------</w:t>
+      </w:r>
+    </w:p>
+    <w:p>
+      <w:pPr>
+        <w:tabs>
+          <w:tab w:val="left" w:pos="996"/>
+        </w:tabs>
+        <w:autoSpaceDE w:val="0"/>
+        <w:autoSpaceDN w:val="0"/>
+        <w:adjustRightInd w:val="0"/>
+        <w:spacing w:after="0" w:line="240" w:lineRule="auto"/>
+        <w:rPr>
+          <w:rFonts w:ascii="Consolas" w:hAnsi="Consolas" w:cs="Consolas"/>
+          <w:b/>
+          <w:color w:val="3F7F5F"/>
+          <w:sz w:val="20"/>
+          <w:szCs w:val="20"/>
+        </w:rPr>
+      </w:pPr>
+    </w:p>
+    <w:p>
+      <w:pPr>
+        <w:tabs>
+          <w:tab w:val="left" w:pos="996"/>
+        </w:tabs>
+        <w:autoSpaceDE w:val="0"/>
+        <w:autoSpaceDN w:val="0"/>
+        <w:adjustRightInd w:val="0"/>
+        <w:spacing w:after="0" w:line="240" w:lineRule="auto"/>
+        <w:rPr>
+          <w:b/>
+          <w:sz w:val="28"/>
+        </w:rPr>
+      </w:pPr>
+      <w:r>
+        <w:rPr>
+          <w:b/>
+          <w:sz w:val="28"/>
+          <w:highlight w:val="yellow"/>
+        </w:rPr>
+        <w:t>Schematics</w:t>
+      </w:r>
+      <w:r>
+        <w:rPr>
+          <w:b/>
+          <w:sz w:val="28"/>
+          <w:highlight w:val="yellow"/>
+        </w:rPr>
+        <w:t>:</w:t>
+      </w:r>
+      <w:r>
+        <w:rPr>
+          <w:b/>
+          <w:sz w:val="28"/>
+        </w:rPr>
+        <w:t xml:space="preserve"> </w:t>
+      </w:r>
+      <w:r>
+        <w:rPr>
+          <w:b/>
+          <w:sz w:val="28"/>
+        </w:rPr>
+        <w:t xml:space="preserve"> </w:t>
+      </w:r>
+    </w:p>
+    <w:p>
+      <w:pPr>
+        <w:tabs>
+          <w:tab w:val="left" w:pos="996"/>
+        </w:tabs>
+        <w:autoSpaceDE w:val="0"/>
+        <w:autoSpaceDN w:val="0"/>
+        <w:adjustRightInd w:val="0"/>
+        <w:spacing w:after="0" w:line="240" w:lineRule="auto"/>
+        <w:rPr>
+          <w:b/>
+          <w:sz w:val="28"/>
+        </w:rPr>
+      </w:pPr>
+      <w:r>
+        <w:rPr>
+          <w:b/>
+          <w:noProof/>
+          <w:sz w:val="28"/>
+        </w:rPr>
+        <w:drawing>
+          <wp:inline distT="0" distB="0" distL="0" distR="0" wp14:anchorId="34BF4E93" wp14:editId="433E01E5">
+            <wp:extent cx="1218748" cy="2934604"/>
+            <wp:effectExtent l="0" t="635" r="0" b="0"/>
+            <wp:docPr id="1" name="Picture 1"/>
+            <wp:cNvGraphicFramePr>
+              <a:graphicFrameLocks xmlns:a="http://schemas.openxmlformats.org/drawingml/2006/main" noChangeAspect="1"/>
+            </wp:cNvGraphicFramePr>
+            <a:graphic xmlns:a="http://schemas.openxmlformats.org/drawingml/2006/main">
+              <a:graphicData uri="http://schemas.openxmlformats.org/drawingml/2006/picture">
+                <pic:pic xmlns:pic="http://schemas.openxmlformats.org/drawingml/2006/picture">
+                  <pic:nvPicPr>
+                    <pic:cNvPr id="1" name="Schematic.jpg"/>
+                    <pic:cNvPicPr/>
+                  </pic:nvPicPr>
+                  <pic:blipFill rotWithShape="1">
+                    <a:blip r:embed="rId6" cstate="print">
+                      <a:extLst>
+                        <a:ext uri="{28A0092B-C50C-407E-A947-70E740481C1C}">
+                          <a14:useLocalDpi xmlns:a14="http://schemas.microsoft.com/office/drawing/2010/main" val="0"/>
+                        </a:ext>
+                      </a:extLst>
+                    </a:blip>
+                    <a:srcRect l="42352" r="32315" b="52865"/>
+                    <a:stretch/>
+                  </pic:blipFill>
+                  <pic:spPr bwMode="auto">
+                    <a:xfrm rot="16200000">
+                      <a:off x="0" y="0"/>
+                      <a:ext cx="1219547" cy="2936528"/>
+                    </a:xfrm>
+                    <a:prstGeom prst="rect">
+                      <a:avLst/>
+                    </a:prstGeom>
+                    <a:ln>
+                      <a:noFill/>
+                    </a:ln>
+                    <a:extLst>
+                      <a:ext uri="{53640926-AAD7-44D8-BBD7-CCE9431645EC}">
+                        <a14:shadowObscured xmlns:a14="http://schemas.microsoft.com/office/drawing/2010/main"/>
+                      </a:ext>
+                    </a:extLst>
+                  </pic:spPr>
+                </pic:pic>
+              </a:graphicData>
+            </a:graphic>
+          </wp:inline>
+        </w:drawing>
+      </w:r>
+    </w:p>
+    <w:p>
+      <w:pPr>
+        <w:tabs>
+          <w:tab w:val="left" w:pos="996"/>
+        </w:tabs>
+        <w:autoSpaceDE w:val="0"/>
+        <w:autoSpaceDN w:val="0"/>
+        <w:adjustRightInd w:val="0"/>
+        <w:spacing w:after="0" w:line="240" w:lineRule="auto"/>
+        <w:rPr>
+          <w:b/>
+          <w:sz w:val="28"/>
+        </w:rPr>
+      </w:pPr>
+    </w:p>
+    <w:p>
+      <w:pPr>
+        <w:tabs>
+          <w:tab w:val="left" w:pos="996"/>
+        </w:tabs>
+        <w:autoSpaceDE w:val="0"/>
+        <w:autoSpaceDN w:val="0"/>
+        <w:adjustRightInd w:val="0"/>
+        <w:spacing w:after="0" w:line="240" w:lineRule="auto"/>
+        <w:rPr>
+          <w:b/>
+          <w:sz w:val="28"/>
+        </w:rPr>
+      </w:pPr>
+    </w:p>
+    <w:p>
+      <w:pPr>
+        <w:tabs>
+          <w:tab w:val="left" w:pos="996"/>
+        </w:tabs>
+        <w:autoSpaceDE w:val="0"/>
+        <w:autoSpaceDN w:val="0"/>
+        <w:adjustRightInd w:val="0"/>
+        <w:spacing w:after="0" w:line="240" w:lineRule="auto"/>
+        <w:rPr>
+          <w:rFonts w:ascii="Consolas" w:hAnsi="Consolas" w:cs="Consolas"/>
+          <w:b/>
+          <w:color w:val="3F7F5F"/>
+          <w:sz w:val="20"/>
+          <w:szCs w:val="20"/>
+        </w:rPr>
+      </w:pPr>
+      <w:r>
+        <w:rPr>
+          <w:rFonts w:ascii="Consolas" w:hAnsi="Consolas" w:cs="Consolas"/>
+          <w:b/>
+          <w:color w:val="3F7F5F"/>
+          <w:sz w:val="20"/>
+          <w:szCs w:val="20"/>
+        </w:rPr>
+        <w:t>------------------------------------------------------------------------------------</w:t>
+      </w:r>
+    </w:p>
+    <w:p>
+      <w:pPr>
+        <w:tabs>
+          <w:tab w:val="left" w:pos="996"/>
+        </w:tabs>
+        <w:autoSpaceDE w:val="0"/>
+        <w:autoSpaceDN w:val="0"/>
+        <w:adjustRightInd w:val="0"/>
+        <w:spacing w:after="0" w:line="240" w:lineRule="auto"/>
+        <w:rPr>
+          <w:rFonts w:ascii="Consolas" w:hAnsi="Consolas" w:cs="Consolas"/>
+          <w:b/>
+          <w:color w:val="3F7F5F"/>
+          <w:sz w:val="20"/>
+          <w:szCs w:val="20"/>
+        </w:rPr>
+      </w:pPr>
+    </w:p>
+    <w:p>
+      <w:pPr>
+        <w:tabs>
+          <w:tab w:val="left" w:pos="996"/>
+        </w:tabs>
+        <w:autoSpaceDE w:val="0"/>
+        <w:autoSpaceDN w:val="0"/>
+        <w:adjustRightInd w:val="0"/>
+        <w:spacing w:after="0" w:line="240" w:lineRule="auto"/>
+        <w:rPr>
+          <w:b/>
+          <w:sz w:val="28"/>
+        </w:rPr>
+      </w:pPr>
+      <w:r>
+        <w:rPr>
+          <w:b/>
+          <w:sz w:val="28"/>
+          <w:highlight w:val="yellow"/>
+        </w:rPr>
+        <w:t>Video Link</w:t>
+      </w:r>
+      <w:r>
+        <w:rPr>
+          <w:b/>
+          <w:sz w:val="28"/>
+          <w:highlight w:val="yellow"/>
+        </w:rPr>
+        <w:t>:</w:t>
+      </w:r>
+      <w:r>
+        <w:rPr>
+          <w:b/>
+          <w:sz w:val="28"/>
+        </w:rPr>
+        <w:t xml:space="preserve"> </w:t>
+      </w:r>
+      <w:r>
+        <w:rPr>
+          <w:b/>
+          <w:sz w:val="28"/>
+        </w:rPr>
+        <w:t xml:space="preserve"> </w:t>
+      </w:r>
+    </w:p>
+    <w:p>
+      <w:pPr>
+        <w:tabs>
+          <w:tab w:val="left" w:pos="996"/>
+        </w:tabs>
+        <w:autoSpaceDE w:val="0"/>
+        <w:autoSpaceDN w:val="0"/>
+        <w:adjustRightInd w:val="0"/>
+        <w:spacing w:after="0" w:line="240" w:lineRule="auto"/>
+        <w:rPr>
+          <w:b/>
+          <w:sz w:val="28"/>
+        </w:rPr>
+      </w:pPr>
+      <w:r>
+        <w:rPr>
+          <w:b/>
+          <w:sz w:val="28"/>
+        </w:rPr>
+        <w:t>https://youtu.be/zj3-HeW4ZUg</w:t>
+      </w:r>
       <w:bookmarkStart w:id="0" w:name="_GoBack"/>
       <w:bookmarkEnd w:id="0"/>
     </w:p>
@@ -193,6 +657,14 @@
         <w:adjustRightInd w:val="0"/>
         <w:spacing w:after="0" w:line="240" w:lineRule="auto"/>
         <w:rPr>
+          <w:b/>
+          <w:sz w:val="28"/>
+        </w:rPr>
+      </w:pPr>
+    </w:p>
+    <w:p>
+      <w:pPr>
+        <w:rPr>
           <w:rFonts w:ascii="Consolas" w:hAnsi="Consolas" w:cs="Consolas"/>
           <w:b/>
           <w:color w:val="3F7F5F"/>
@@ -200,16 +672,7 @@
           <w:szCs w:val="20"/>
         </w:rPr>
       </w:pPr>
-    </w:p>
-    <w:p>
-      <w:pPr>
-        <w:tabs>
-          <w:tab w:val="left" w:pos="996"/>
-        </w:tabs>
-        <w:autoSpaceDE w:val="0"/>
-        <w:autoSpaceDN w:val="0"/>
-        <w:adjustRightInd w:val="0"/>
-        <w:spacing w:after="0" w:line="240" w:lineRule="auto"/>
+      <w:r>
         <w:rPr>
           <w:rFonts w:ascii="Consolas" w:hAnsi="Consolas" w:cs="Consolas"/>
           <w:b/>
@@ -217,7 +680,8 @@
           <w:sz w:val="20"/>
           <w:szCs w:val="20"/>
         </w:rPr>
-      </w:pPr>
+        <w:br w:type="page"/>
+      </w:r>
     </w:p>
     <w:p>
       <w:pPr>
@@ -236,16 +700,7 @@
           <w:szCs w:val="20"/>
         </w:rPr>
       </w:pPr>
-    </w:p>
-    <w:p>
-      <w:pPr>
-        <w:tabs>
-          <w:tab w:val="left" w:pos="996"/>
-        </w:tabs>
-        <w:autoSpaceDE w:val="0"/>
-        <w:autoSpaceDN w:val="0"/>
-        <w:adjustRightInd w:val="0"/>
-        <w:spacing w:after="0" w:line="240" w:lineRule="auto"/>
+      <w:r>
         <w:rPr>
           <w:rFonts w:ascii="Consolas" w:hAnsi="Consolas" w:cs="Consolas"/>
           <w:b/>
@@ -253,7 +708,9 @@
           <w:sz w:val="20"/>
           <w:szCs w:val="20"/>
         </w:rPr>
-      </w:pPr>
+        <w:lastRenderedPageBreak/>
+        <w:t>------------------------------------------------------------------------------------</w:t>
+      </w:r>
     </w:p>
     <w:p>
       <w:pPr>
@@ -283,6 +740,692 @@
         <w:adjustRightInd w:val="0"/>
         <w:spacing w:after="0" w:line="240" w:lineRule="auto"/>
         <w:rPr>
+          <w:b/>
+          <w:sz w:val="28"/>
+        </w:rPr>
+      </w:pPr>
+      <w:r>
+        <w:rPr>
+          <w:b/>
+          <w:sz w:val="28"/>
+          <w:highlight w:val="yellow"/>
+        </w:rPr>
+        <w:t>Screenshots</w:t>
+      </w:r>
+      <w:r>
+        <w:rPr>
+          <w:b/>
+          <w:sz w:val="28"/>
+          <w:highlight w:val="yellow"/>
+        </w:rPr>
+        <w:t>:</w:t>
+      </w:r>
+      <w:r>
+        <w:rPr>
+          <w:b/>
+          <w:sz w:val="28"/>
+        </w:rPr>
+        <w:t xml:space="preserve"> </w:t>
+      </w:r>
+      <w:r>
+        <w:rPr>
+          <w:b/>
+          <w:sz w:val="28"/>
+        </w:rPr>
+        <w:t xml:space="preserve"> </w:t>
+      </w:r>
+    </w:p>
+    <w:p>
+      <w:pPr>
+        <w:tabs>
+          <w:tab w:val="left" w:pos="996"/>
+        </w:tabs>
+        <w:autoSpaceDE w:val="0"/>
+        <w:autoSpaceDN w:val="0"/>
+        <w:adjustRightInd w:val="0"/>
+        <w:spacing w:after="0" w:line="240" w:lineRule="auto"/>
+        <w:rPr>
+          <w:b/>
+          <w:sz w:val="28"/>
+        </w:rPr>
+      </w:pPr>
+    </w:p>
+    <w:p>
+      <w:pPr>
+        <w:tabs>
+          <w:tab w:val="left" w:pos="996"/>
+        </w:tabs>
+        <w:autoSpaceDE w:val="0"/>
+        <w:autoSpaceDN w:val="0"/>
+        <w:adjustRightInd w:val="0"/>
+        <w:spacing w:after="0" w:line="240" w:lineRule="auto"/>
+        <w:rPr>
+          <w:b/>
+          <w:sz w:val="28"/>
+        </w:rPr>
+      </w:pPr>
+      <w:r>
+        <w:rPr>
+          <w:b/>
+          <w:sz w:val="28"/>
+        </w:rPr>
+        <w:t>Configuration:</w:t>
+      </w:r>
+    </w:p>
+    <w:p>
+      <w:pPr>
+        <w:tabs>
+          <w:tab w:val="left" w:pos="996"/>
+        </w:tabs>
+        <w:autoSpaceDE w:val="0"/>
+        <w:autoSpaceDN w:val="0"/>
+        <w:adjustRightInd w:val="0"/>
+        <w:spacing w:after="0" w:line="240" w:lineRule="auto"/>
+        <w:rPr>
+          <w:b/>
+          <w:sz w:val="28"/>
+        </w:rPr>
+      </w:pPr>
+      <w:r>
+        <w:rPr>
+          <w:b/>
+          <w:noProof/>
+          <w:sz w:val="28"/>
+        </w:rPr>
+        <w:drawing>
+          <wp:inline distT="0" distB="0" distL="0" distR="0" wp14:anchorId="77CEC099" wp14:editId="28F4A4C2">
+            <wp:extent cx="4314825" cy="4886325"/>
+            <wp:effectExtent l="0" t="0" r="9525" b="9525"/>
+            <wp:docPr id="2" name="Picture 2"/>
+            <wp:cNvGraphicFramePr>
+              <a:graphicFrameLocks xmlns:a="http://schemas.openxmlformats.org/drawingml/2006/main" noChangeAspect="1"/>
+            </wp:cNvGraphicFramePr>
+            <a:graphic xmlns:a="http://schemas.openxmlformats.org/drawingml/2006/main">
+              <a:graphicData uri="http://schemas.openxmlformats.org/drawingml/2006/picture">
+                <pic:pic xmlns:pic="http://schemas.openxmlformats.org/drawingml/2006/picture">
+                  <pic:nvPicPr>
+                    <pic:cNvPr id="2" name="TIRTOS_Assignment_Config.jpg"/>
+                    <pic:cNvPicPr/>
+                  </pic:nvPicPr>
+                  <pic:blipFill>
+                    <a:blip r:embed="rId7">
+                      <a:extLst>
+                        <a:ext uri="{28A0092B-C50C-407E-A947-70E740481C1C}">
+                          <a14:useLocalDpi xmlns:a14="http://schemas.microsoft.com/office/drawing/2010/main" val="0"/>
+                        </a:ext>
+                      </a:extLst>
+                    </a:blip>
+                    <a:stretch>
+                      <a:fillRect/>
+                    </a:stretch>
+                  </pic:blipFill>
+                  <pic:spPr>
+                    <a:xfrm>
+                      <a:off x="0" y="0"/>
+                      <a:ext cx="4314825" cy="4886325"/>
+                    </a:xfrm>
+                    <a:prstGeom prst="rect">
+                      <a:avLst/>
+                    </a:prstGeom>
+                  </pic:spPr>
+                </pic:pic>
+              </a:graphicData>
+            </a:graphic>
+          </wp:inline>
+        </w:drawing>
+      </w:r>
+    </w:p>
+    <w:p>
+      <w:pPr>
+        <w:tabs>
+          <w:tab w:val="left" w:pos="996"/>
+        </w:tabs>
+        <w:autoSpaceDE w:val="0"/>
+        <w:autoSpaceDN w:val="0"/>
+        <w:adjustRightInd w:val="0"/>
+        <w:spacing w:after="0" w:line="240" w:lineRule="auto"/>
+        <w:rPr>
+          <w:b/>
+          <w:sz w:val="28"/>
+        </w:rPr>
+      </w:pPr>
+    </w:p>
+    <w:p>
+      <w:pPr>
+        <w:rPr>
+          <w:b/>
+          <w:sz w:val="28"/>
+        </w:rPr>
+      </w:pPr>
+      <w:r>
+        <w:rPr>
+          <w:b/>
+          <w:sz w:val="28"/>
+        </w:rPr>
+        <w:br w:type="page"/>
+      </w:r>
+    </w:p>
+    <w:p>
+      <w:pPr>
+        <w:tabs>
+          <w:tab w:val="left" w:pos="996"/>
+        </w:tabs>
+        <w:autoSpaceDE w:val="0"/>
+        <w:autoSpaceDN w:val="0"/>
+        <w:adjustRightInd w:val="0"/>
+        <w:spacing w:after="0" w:line="240" w:lineRule="auto"/>
+        <w:rPr>
+          <w:b/>
+          <w:sz w:val="28"/>
+        </w:rPr>
+      </w:pPr>
+      <w:r>
+        <w:rPr>
+          <w:b/>
+          <w:sz w:val="28"/>
+        </w:rPr>
+        <w:lastRenderedPageBreak/>
+        <w:t>Execution Graph Overview:</w:t>
+      </w:r>
+    </w:p>
+    <w:p>
+      <w:pPr>
+        <w:tabs>
+          <w:tab w:val="left" w:pos="996"/>
+        </w:tabs>
+        <w:autoSpaceDE w:val="0"/>
+        <w:autoSpaceDN w:val="0"/>
+        <w:adjustRightInd w:val="0"/>
+        <w:spacing w:after="0" w:line="240" w:lineRule="auto"/>
+        <w:rPr>
+          <w:b/>
+          <w:sz w:val="28"/>
+        </w:rPr>
+      </w:pPr>
+      <w:r>
+        <w:rPr>
+          <w:b/>
+          <w:noProof/>
+          <w:sz w:val="28"/>
+        </w:rPr>
+        <w:drawing>
+          <wp:inline distT="0" distB="0" distL="0" distR="0" wp14:anchorId="5D9EAC2C" wp14:editId="5F57BF5C">
+            <wp:extent cx="5943600" cy="3247390"/>
+            <wp:effectExtent l="0" t="0" r="0" b="0"/>
+            <wp:docPr id="7" name="Picture 7"/>
+            <wp:cNvGraphicFramePr>
+              <a:graphicFrameLocks xmlns:a="http://schemas.openxmlformats.org/drawingml/2006/main" noChangeAspect="1"/>
+            </wp:cNvGraphicFramePr>
+            <a:graphic xmlns:a="http://schemas.openxmlformats.org/drawingml/2006/main">
+              <a:graphicData uri="http://schemas.openxmlformats.org/drawingml/2006/picture">
+                <pic:pic xmlns:pic="http://schemas.openxmlformats.org/drawingml/2006/picture">
+                  <pic:nvPicPr>
+                    <pic:cNvPr id="7" name="TIRTOS_Assignment_Execution_Graph_0.jpg"/>
+                    <pic:cNvPicPr/>
+                  </pic:nvPicPr>
+                  <pic:blipFill>
+                    <a:blip r:embed="rId8" cstate="print">
+                      <a:extLst>
+                        <a:ext uri="{28A0092B-C50C-407E-A947-70E740481C1C}">
+                          <a14:useLocalDpi xmlns:a14="http://schemas.microsoft.com/office/drawing/2010/main" val="0"/>
+                        </a:ext>
+                      </a:extLst>
+                    </a:blip>
+                    <a:stretch>
+                      <a:fillRect/>
+                    </a:stretch>
+                  </pic:blipFill>
+                  <pic:spPr>
+                    <a:xfrm>
+                      <a:off x="0" y="0"/>
+                      <a:ext cx="5943600" cy="3247390"/>
+                    </a:xfrm>
+                    <a:prstGeom prst="rect">
+                      <a:avLst/>
+                    </a:prstGeom>
+                  </pic:spPr>
+                </pic:pic>
+              </a:graphicData>
+            </a:graphic>
+          </wp:inline>
+        </w:drawing>
+      </w:r>
+    </w:p>
+    <w:p>
+      <w:pPr>
+        <w:tabs>
+          <w:tab w:val="left" w:pos="996"/>
+        </w:tabs>
+        <w:autoSpaceDE w:val="0"/>
+        <w:autoSpaceDN w:val="0"/>
+        <w:adjustRightInd w:val="0"/>
+        <w:spacing w:after="0" w:line="240" w:lineRule="auto"/>
+        <w:rPr>
+          <w:b/>
+          <w:sz w:val="28"/>
+        </w:rPr>
+      </w:pPr>
+      <w:r>
+        <w:rPr>
+          <w:b/>
+          <w:sz w:val="28"/>
+        </w:rPr>
+        <w:t xml:space="preserve">500ms between each task, order in screenshot is </w:t>
+      </w:r>
+      <w:proofErr w:type="spellStart"/>
+      <w:r>
+        <w:rPr>
+          <w:b/>
+          <w:sz w:val="28"/>
+        </w:rPr>
+        <w:t>uart</w:t>
+      </w:r>
+      <w:proofErr w:type="spellEnd"/>
+      <w:r>
+        <w:rPr>
+          <w:b/>
+          <w:sz w:val="28"/>
+        </w:rPr>
+        <w:t xml:space="preserve">, </w:t>
+      </w:r>
+      <w:proofErr w:type="spellStart"/>
+      <w:r>
+        <w:rPr>
+          <w:b/>
+          <w:sz w:val="28"/>
+        </w:rPr>
+        <w:t>ledToggle</w:t>
+      </w:r>
+      <w:proofErr w:type="spellEnd"/>
+      <w:r>
+        <w:rPr>
+          <w:b/>
+          <w:sz w:val="28"/>
+        </w:rPr>
+        <w:t xml:space="preserve">, getADC3 then </w:t>
+      </w:r>
+      <w:proofErr w:type="spellStart"/>
+      <w:r>
+        <w:rPr>
+          <w:b/>
+          <w:sz w:val="28"/>
+        </w:rPr>
+        <w:t>uart</w:t>
+      </w:r>
+      <w:proofErr w:type="spellEnd"/>
+      <w:r>
+        <w:rPr>
+          <w:b/>
+          <w:sz w:val="28"/>
+        </w:rPr>
+        <w:t xml:space="preserve"> again</w:t>
+      </w:r>
+    </w:p>
+    <w:p>
+      <w:pPr>
+        <w:tabs>
+          <w:tab w:val="left" w:pos="996"/>
+        </w:tabs>
+        <w:autoSpaceDE w:val="0"/>
+        <w:autoSpaceDN w:val="0"/>
+        <w:adjustRightInd w:val="0"/>
+        <w:spacing w:after="0" w:line="240" w:lineRule="auto"/>
+        <w:rPr>
+          <w:b/>
+          <w:sz w:val="28"/>
+        </w:rPr>
+      </w:pPr>
+    </w:p>
+    <w:p>
+      <w:pPr>
+        <w:tabs>
+          <w:tab w:val="left" w:pos="996"/>
+        </w:tabs>
+        <w:autoSpaceDE w:val="0"/>
+        <w:autoSpaceDN w:val="0"/>
+        <w:adjustRightInd w:val="0"/>
+        <w:spacing w:after="0" w:line="240" w:lineRule="auto"/>
+        <w:rPr>
+          <w:b/>
+          <w:sz w:val="28"/>
+        </w:rPr>
+      </w:pPr>
+      <w:r>
+        <w:rPr>
+          <w:b/>
+          <w:sz w:val="28"/>
+        </w:rPr>
+        <w:t>UART:</w:t>
+      </w:r>
+    </w:p>
+    <w:p>
+      <w:pPr>
+        <w:tabs>
+          <w:tab w:val="left" w:pos="996"/>
+        </w:tabs>
+        <w:autoSpaceDE w:val="0"/>
+        <w:autoSpaceDN w:val="0"/>
+        <w:adjustRightInd w:val="0"/>
+        <w:spacing w:after="0" w:line="240" w:lineRule="auto"/>
+        <w:rPr>
+          <w:b/>
+          <w:sz w:val="28"/>
+        </w:rPr>
+      </w:pPr>
+      <w:r>
+        <w:rPr>
+          <w:b/>
+          <w:noProof/>
+          <w:sz w:val="28"/>
+        </w:rPr>
+        <w:drawing>
+          <wp:inline distT="0" distB="0" distL="0" distR="0" wp14:anchorId="3904E8D4" wp14:editId="4F7E9AFC">
+            <wp:extent cx="5943600" cy="3202305"/>
+            <wp:effectExtent l="0" t="0" r="0" b="0"/>
+            <wp:docPr id="8" name="Picture 8"/>
+            <wp:cNvGraphicFramePr>
+              <a:graphicFrameLocks xmlns:a="http://schemas.openxmlformats.org/drawingml/2006/main" noChangeAspect="1"/>
+            </wp:cNvGraphicFramePr>
+            <a:graphic xmlns:a="http://schemas.openxmlformats.org/drawingml/2006/main">
+              <a:graphicData uri="http://schemas.openxmlformats.org/drawingml/2006/picture">
+                <pic:pic xmlns:pic="http://schemas.openxmlformats.org/drawingml/2006/picture">
+                  <pic:nvPicPr>
+                    <pic:cNvPr id="8" name="TIRTOS_Assignment_Execution_Graph_UART.jpg"/>
+                    <pic:cNvPicPr/>
+                  </pic:nvPicPr>
+                  <pic:blipFill>
+                    <a:blip r:embed="rId9" cstate="print">
+                      <a:extLst>
+                        <a:ext uri="{28A0092B-C50C-407E-A947-70E740481C1C}">
+                          <a14:useLocalDpi xmlns:a14="http://schemas.microsoft.com/office/drawing/2010/main" val="0"/>
+                        </a:ext>
+                      </a:extLst>
+                    </a:blip>
+                    <a:stretch>
+                      <a:fillRect/>
+                    </a:stretch>
+                  </pic:blipFill>
+                  <pic:spPr>
+                    <a:xfrm>
+                      <a:off x="0" y="0"/>
+                      <a:ext cx="5943600" cy="3202305"/>
+                    </a:xfrm>
+                    <a:prstGeom prst="rect">
+                      <a:avLst/>
+                    </a:prstGeom>
+                  </pic:spPr>
+                </pic:pic>
+              </a:graphicData>
+            </a:graphic>
+          </wp:inline>
+        </w:drawing>
+      </w:r>
+    </w:p>
+    <w:p>
+      <w:pPr>
+        <w:rPr>
+          <w:b/>
+          <w:sz w:val="28"/>
+        </w:rPr>
+      </w:pPr>
+      <w:r>
+        <w:rPr>
+          <w:b/>
+          <w:sz w:val="28"/>
+        </w:rPr>
+        <w:br w:type="page"/>
+      </w:r>
+    </w:p>
+    <w:p>
+      <w:pPr>
+        <w:tabs>
+          <w:tab w:val="left" w:pos="996"/>
+        </w:tabs>
+        <w:autoSpaceDE w:val="0"/>
+        <w:autoSpaceDN w:val="0"/>
+        <w:adjustRightInd w:val="0"/>
+        <w:spacing w:after="0" w:line="240" w:lineRule="auto"/>
+        <w:rPr>
+          <w:b/>
+          <w:sz w:val="28"/>
+        </w:rPr>
+      </w:pPr>
+      <w:proofErr w:type="spellStart"/>
+      <w:r>
+        <w:rPr>
+          <w:b/>
+          <w:sz w:val="28"/>
+        </w:rPr>
+        <w:lastRenderedPageBreak/>
+        <w:t>ledToggle</w:t>
+      </w:r>
+      <w:proofErr w:type="spellEnd"/>
+      <w:r>
+        <w:rPr>
+          <w:b/>
+          <w:sz w:val="28"/>
+        </w:rPr>
+        <w:t>:</w:t>
+      </w:r>
+    </w:p>
+    <w:p>
+      <w:pPr>
+        <w:tabs>
+          <w:tab w:val="left" w:pos="996"/>
+        </w:tabs>
+        <w:autoSpaceDE w:val="0"/>
+        <w:autoSpaceDN w:val="0"/>
+        <w:adjustRightInd w:val="0"/>
+        <w:spacing w:after="0" w:line="240" w:lineRule="auto"/>
+        <w:rPr>
+          <w:b/>
+          <w:sz w:val="28"/>
+        </w:rPr>
+      </w:pPr>
+      <w:r>
+        <w:rPr>
+          <w:b/>
+          <w:noProof/>
+          <w:sz w:val="28"/>
+        </w:rPr>
+        <w:drawing>
+          <wp:inline distT="0" distB="0" distL="0" distR="0" wp14:anchorId="3B456A61" wp14:editId="700789A7">
+            <wp:extent cx="5943600" cy="3241040"/>
+            <wp:effectExtent l="0" t="0" r="0" b="0"/>
+            <wp:docPr id="9" name="Picture 9"/>
+            <wp:cNvGraphicFramePr>
+              <a:graphicFrameLocks xmlns:a="http://schemas.openxmlformats.org/drawingml/2006/main" noChangeAspect="1"/>
+            </wp:cNvGraphicFramePr>
+            <a:graphic xmlns:a="http://schemas.openxmlformats.org/drawingml/2006/main">
+              <a:graphicData uri="http://schemas.openxmlformats.org/drawingml/2006/picture">
+                <pic:pic xmlns:pic="http://schemas.openxmlformats.org/drawingml/2006/picture">
+                  <pic:nvPicPr>
+                    <pic:cNvPr id="9" name="TIRTOS_Assignment_Execution_Graph_LEDtoggle.jpg"/>
+                    <pic:cNvPicPr/>
+                  </pic:nvPicPr>
+                  <pic:blipFill>
+                    <a:blip r:embed="rId10" cstate="print">
+                      <a:extLst>
+                        <a:ext uri="{28A0092B-C50C-407E-A947-70E740481C1C}">
+                          <a14:useLocalDpi xmlns:a14="http://schemas.microsoft.com/office/drawing/2010/main" val="0"/>
+                        </a:ext>
+                      </a:extLst>
+                    </a:blip>
+                    <a:stretch>
+                      <a:fillRect/>
+                    </a:stretch>
+                  </pic:blipFill>
+                  <pic:spPr>
+                    <a:xfrm>
+                      <a:off x="0" y="0"/>
+                      <a:ext cx="5943600" cy="3241040"/>
+                    </a:xfrm>
+                    <a:prstGeom prst="rect">
+                      <a:avLst/>
+                    </a:prstGeom>
+                  </pic:spPr>
+                </pic:pic>
+              </a:graphicData>
+            </a:graphic>
+          </wp:inline>
+        </w:drawing>
+      </w:r>
+    </w:p>
+    <w:p>
+      <w:pPr>
+        <w:tabs>
+          <w:tab w:val="left" w:pos="996"/>
+        </w:tabs>
+        <w:autoSpaceDE w:val="0"/>
+        <w:autoSpaceDN w:val="0"/>
+        <w:adjustRightInd w:val="0"/>
+        <w:spacing w:after="0" w:line="240" w:lineRule="auto"/>
+        <w:rPr>
+          <w:b/>
+          <w:sz w:val="28"/>
+        </w:rPr>
+      </w:pPr>
+    </w:p>
+    <w:p>
+      <w:pPr>
+        <w:tabs>
+          <w:tab w:val="left" w:pos="996"/>
+        </w:tabs>
+        <w:autoSpaceDE w:val="0"/>
+        <w:autoSpaceDN w:val="0"/>
+        <w:adjustRightInd w:val="0"/>
+        <w:spacing w:after="0" w:line="240" w:lineRule="auto"/>
+        <w:rPr>
+          <w:b/>
+          <w:sz w:val="28"/>
+        </w:rPr>
+      </w:pPr>
+      <w:r>
+        <w:rPr>
+          <w:b/>
+          <w:sz w:val="28"/>
+        </w:rPr>
+        <w:t>getADC3:</w:t>
+      </w:r>
+    </w:p>
+    <w:p>
+      <w:pPr>
+        <w:tabs>
+          <w:tab w:val="left" w:pos="996"/>
+        </w:tabs>
+        <w:autoSpaceDE w:val="0"/>
+        <w:autoSpaceDN w:val="0"/>
+        <w:adjustRightInd w:val="0"/>
+        <w:spacing w:after="0" w:line="240" w:lineRule="auto"/>
+        <w:rPr>
+          <w:b/>
+          <w:sz w:val="28"/>
+        </w:rPr>
+      </w:pPr>
+      <w:r>
+        <w:rPr>
+          <w:b/>
+          <w:noProof/>
+          <w:sz w:val="28"/>
+        </w:rPr>
+        <w:drawing>
+          <wp:inline distT="0" distB="0" distL="0" distR="0" wp14:anchorId="65CEE485" wp14:editId="61FAAA7B">
+            <wp:extent cx="5943600" cy="3253740"/>
+            <wp:effectExtent l="0" t="0" r="0" b="3810"/>
+            <wp:docPr id="10" name="Picture 10"/>
+            <wp:cNvGraphicFramePr>
+              <a:graphicFrameLocks xmlns:a="http://schemas.openxmlformats.org/drawingml/2006/main" noChangeAspect="1"/>
+            </wp:cNvGraphicFramePr>
+            <a:graphic xmlns:a="http://schemas.openxmlformats.org/drawingml/2006/main">
+              <a:graphicData uri="http://schemas.openxmlformats.org/drawingml/2006/picture">
+                <pic:pic xmlns:pic="http://schemas.openxmlformats.org/drawingml/2006/picture">
+                  <pic:nvPicPr>
+                    <pic:cNvPr id="10" name="TIRTOS_Assignment_Execution_Graph_getADC3.jpg"/>
+                    <pic:cNvPicPr/>
+                  </pic:nvPicPr>
+                  <pic:blipFill>
+                    <a:blip r:embed="rId11" cstate="print">
+                      <a:extLst>
+                        <a:ext uri="{28A0092B-C50C-407E-A947-70E740481C1C}">
+                          <a14:useLocalDpi xmlns:a14="http://schemas.microsoft.com/office/drawing/2010/main" val="0"/>
+                        </a:ext>
+                      </a:extLst>
+                    </a:blip>
+                    <a:stretch>
+                      <a:fillRect/>
+                    </a:stretch>
+                  </pic:blipFill>
+                  <pic:spPr>
+                    <a:xfrm>
+                      <a:off x="0" y="0"/>
+                      <a:ext cx="5943600" cy="3253740"/>
+                    </a:xfrm>
+                    <a:prstGeom prst="rect">
+                      <a:avLst/>
+                    </a:prstGeom>
+                  </pic:spPr>
+                </pic:pic>
+              </a:graphicData>
+            </a:graphic>
+          </wp:inline>
+        </w:drawing>
+      </w:r>
+    </w:p>
+    <w:p>
+      <w:pPr>
+        <w:tabs>
+          <w:tab w:val="left" w:pos="996"/>
+        </w:tabs>
+        <w:autoSpaceDE w:val="0"/>
+        <w:autoSpaceDN w:val="0"/>
+        <w:adjustRightInd w:val="0"/>
+        <w:spacing w:after="0" w:line="240" w:lineRule="auto"/>
+        <w:rPr>
+          <w:b/>
+          <w:sz w:val="28"/>
+        </w:rPr>
+      </w:pPr>
+    </w:p>
+    <w:p>
+      <w:pPr>
+        <w:tabs>
+          <w:tab w:val="left" w:pos="996"/>
+        </w:tabs>
+        <w:autoSpaceDE w:val="0"/>
+        <w:autoSpaceDN w:val="0"/>
+        <w:adjustRightInd w:val="0"/>
+        <w:spacing w:after="0" w:line="240" w:lineRule="auto"/>
+        <w:rPr>
+          <w:b/>
+          <w:sz w:val="28"/>
+        </w:rPr>
+      </w:pPr>
+    </w:p>
+    <w:p>
+      <w:pPr>
+        <w:tabs>
+          <w:tab w:val="left" w:pos="996"/>
+        </w:tabs>
+        <w:autoSpaceDE w:val="0"/>
+        <w:autoSpaceDN w:val="0"/>
+        <w:adjustRightInd w:val="0"/>
+        <w:spacing w:after="0" w:line="240" w:lineRule="auto"/>
+        <w:rPr>
+          <w:b/>
+          <w:sz w:val="28"/>
+        </w:rPr>
+      </w:pPr>
+    </w:p>
+    <w:p>
+      <w:pPr>
+        <w:tabs>
+          <w:tab w:val="left" w:pos="996"/>
+        </w:tabs>
+        <w:autoSpaceDE w:val="0"/>
+        <w:autoSpaceDN w:val="0"/>
+        <w:adjustRightInd w:val="0"/>
+        <w:spacing w:after="0" w:line="240" w:lineRule="auto"/>
+        <w:rPr>
           <w:rFonts w:ascii="Consolas" w:hAnsi="Consolas" w:cs="Consolas"/>
           <w:b/>
           <w:color w:val="3F7F5F"/>
@@ -290,16 +1433,7 @@
           <w:szCs w:val="20"/>
         </w:rPr>
       </w:pPr>
-    </w:p>
-    <w:p>
-      <w:pPr>
-        <w:tabs>
-          <w:tab w:val="left" w:pos="996"/>
-        </w:tabs>
-        <w:autoSpaceDE w:val="0"/>
-        <w:autoSpaceDN w:val="0"/>
-        <w:adjustRightInd w:val="0"/>
-        <w:spacing w:after="0" w:line="240" w:lineRule="auto"/>
+      <w:r>
         <w:rPr>
           <w:rFonts w:ascii="Consolas" w:hAnsi="Consolas" w:cs="Consolas"/>
           <w:b/>
@@ -307,6 +1441,96 @@
           <w:sz w:val="20"/>
           <w:szCs w:val="20"/>
         </w:rPr>
+        <w:t>------------------------------------------------------------------------------------</w:t>
+      </w:r>
+    </w:p>
+    <w:p>
+      <w:pPr>
+        <w:autoSpaceDE w:val="0"/>
+        <w:autoSpaceDN w:val="0"/>
+        <w:adjustRightInd w:val="0"/>
+        <w:spacing w:after="0" w:line="240" w:lineRule="auto"/>
+        <w:rPr>
+          <w:rFonts w:ascii="Consolas" w:hAnsi="Consolas" w:cs="Consolas"/>
+          <w:sz w:val="16"/>
+          <w:szCs w:val="16"/>
+        </w:rPr>
+      </w:pPr>
+    </w:p>
+    <w:p>
+      <w:pPr>
+        <w:tabs>
+          <w:tab w:val="left" w:pos="996"/>
+        </w:tabs>
+        <w:autoSpaceDE w:val="0"/>
+        <w:autoSpaceDN w:val="0"/>
+        <w:adjustRightInd w:val="0"/>
+        <w:spacing w:after="0" w:line="240" w:lineRule="auto"/>
+        <w:rPr>
+          <w:b/>
+          <w:sz w:val="28"/>
+        </w:rPr>
+      </w:pPr>
+      <w:r>
+        <w:rPr>
+          <w:b/>
+          <w:sz w:val="28"/>
+          <w:highlight w:val="yellow"/>
+        </w:rPr>
+        <w:lastRenderedPageBreak/>
+        <w:t>Conclusions</w:t>
+      </w:r>
+      <w:r>
+        <w:rPr>
+          <w:b/>
+          <w:sz w:val="28"/>
+          <w:highlight w:val="yellow"/>
+        </w:rPr>
+        <w:t>:</w:t>
+      </w:r>
+      <w:r>
+        <w:rPr>
+          <w:b/>
+          <w:sz w:val="28"/>
+        </w:rPr>
+        <w:t xml:space="preserve"> </w:t>
+      </w:r>
+      <w:r>
+        <w:rPr>
+          <w:b/>
+          <w:sz w:val="28"/>
+        </w:rPr>
+        <w:t xml:space="preserve"> </w:t>
+      </w:r>
+    </w:p>
+    <w:p>
+      <w:pPr>
+        <w:tabs>
+          <w:tab w:val="left" w:pos="996"/>
+        </w:tabs>
+        <w:autoSpaceDE w:val="0"/>
+        <w:autoSpaceDN w:val="0"/>
+        <w:adjustRightInd w:val="0"/>
+        <w:spacing w:after="0" w:line="240" w:lineRule="auto"/>
+        <w:rPr>
+          <w:b/>
+          <w:sz w:val="28"/>
+        </w:rPr>
+      </w:pPr>
+    </w:p>
+    <w:p>
+      <w:pPr>
+        <w:tabs>
+          <w:tab w:val="left" w:pos="996"/>
+        </w:tabs>
+        <w:autoSpaceDE w:val="0"/>
+        <w:autoSpaceDN w:val="0"/>
+        <w:adjustRightInd w:val="0"/>
+        <w:spacing w:after="0" w:line="240" w:lineRule="auto"/>
+        <w:rPr>
+          <w:b/>
+          <w:sz w:val="28"/>
+        </w:rPr>
       </w:pPr>
     </w:p>
     <w:p>
@@ -339,298 +1563,16 @@
     </w:p>
     <w:p>
       <w:pPr>
-        <w:autoSpaceDE w:val="0"/>
-        <w:autoSpaceDN w:val="0"/>
-        <w:adjustRightInd w:val="0"/>
-        <w:spacing w:after="0" w:line="240" w:lineRule="auto"/>
-        <w:rPr>
-          <w:rFonts w:ascii="Consolas" w:hAnsi="Consolas" w:cs="Consolas"/>
-          <w:sz w:val="20"/>
-          <w:szCs w:val="20"/>
-        </w:rPr>
-      </w:pPr>
-    </w:p>
-    <w:p>
-      <w:pPr>
-        <w:rPr>
-          <w:b/>
-          <w:sz w:val="28"/>
-        </w:rPr>
-      </w:pPr>
-      <w:r>
         <w:rPr>
           <w:b/>
           <w:sz w:val="28"/>
           <w:highlight w:val="yellow"/>
         </w:rPr>
-        <w:t>Task 01:</w:t>
-      </w:r>
-      <w:r>
-        <w:rPr>
-          <w:b/>
-          <w:sz w:val="28"/>
-        </w:rPr>
-        <w:t xml:space="preserve"> </w:t>
-      </w:r>
-    </w:p>
-    <w:p>
-      <w:pPr>
-        <w:tabs>
-          <w:tab w:val="left" w:pos="996"/>
-        </w:tabs>
-        <w:autoSpaceDE w:val="0"/>
-        <w:autoSpaceDN w:val="0"/>
-        <w:adjustRightInd w:val="0"/>
-        <w:spacing w:after="0" w:line="240" w:lineRule="auto"/>
-        <w:rPr>
-          <w:rFonts w:ascii="Consolas" w:hAnsi="Consolas" w:cs="Consolas"/>
-          <w:b/>
-          <w:color w:val="3F7F5F"/>
-          <w:sz w:val="20"/>
-          <w:szCs w:val="20"/>
-        </w:rPr>
-      </w:pPr>
-    </w:p>
-    <w:p>
-      <w:pPr>
-        <w:tabs>
-          <w:tab w:val="left" w:pos="996"/>
-        </w:tabs>
-        <w:autoSpaceDE w:val="0"/>
-        <w:autoSpaceDN w:val="0"/>
-        <w:adjustRightInd w:val="0"/>
-        <w:spacing w:after="0" w:line="240" w:lineRule="auto"/>
-        <w:rPr>
-          <w:rFonts w:ascii="Consolas" w:hAnsi="Consolas" w:cs="Consolas"/>
-          <w:b/>
-          <w:color w:val="3F7F5F"/>
-          <w:sz w:val="20"/>
-          <w:szCs w:val="20"/>
-        </w:rPr>
-      </w:pPr>
-    </w:p>
-    <w:p>
-      <w:pPr>
-        <w:tabs>
-          <w:tab w:val="left" w:pos="996"/>
-        </w:tabs>
-        <w:autoSpaceDE w:val="0"/>
-        <w:autoSpaceDN w:val="0"/>
-        <w:adjustRightInd w:val="0"/>
-        <w:spacing w:after="0" w:line="240" w:lineRule="auto"/>
-        <w:rPr>
-          <w:rFonts w:ascii="Consolas" w:hAnsi="Consolas" w:cs="Consolas"/>
-          <w:b/>
-          <w:color w:val="3F7F5F"/>
-          <w:sz w:val="20"/>
-          <w:szCs w:val="20"/>
-        </w:rPr>
-      </w:pPr>
-    </w:p>
-    <w:p>
-      <w:pPr>
-        <w:tabs>
-          <w:tab w:val="left" w:pos="996"/>
-        </w:tabs>
-        <w:autoSpaceDE w:val="0"/>
-        <w:autoSpaceDN w:val="0"/>
-        <w:adjustRightInd w:val="0"/>
-        <w:spacing w:after="0" w:line="240" w:lineRule="auto"/>
-        <w:rPr>
-          <w:rFonts w:ascii="Consolas" w:hAnsi="Consolas" w:cs="Consolas"/>
-          <w:b/>
-          <w:color w:val="3F7F5F"/>
-          <w:sz w:val="20"/>
-          <w:szCs w:val="20"/>
-        </w:rPr>
-      </w:pPr>
-    </w:p>
-    <w:p>
-      <w:pPr>
-        <w:tabs>
-          <w:tab w:val="left" w:pos="996"/>
-        </w:tabs>
-        <w:autoSpaceDE w:val="0"/>
-        <w:autoSpaceDN w:val="0"/>
-        <w:adjustRightInd w:val="0"/>
-        <w:spacing w:after="0" w:line="240" w:lineRule="auto"/>
-        <w:rPr>
-          <w:rFonts w:ascii="Consolas" w:hAnsi="Consolas" w:cs="Consolas"/>
-          <w:b/>
-          <w:color w:val="3F7F5F"/>
-          <w:sz w:val="20"/>
-          <w:szCs w:val="20"/>
-        </w:rPr>
-      </w:pPr>
-    </w:p>
-    <w:p>
-      <w:pPr>
-        <w:tabs>
-          <w:tab w:val="left" w:pos="996"/>
-        </w:tabs>
-        <w:autoSpaceDE w:val="0"/>
-        <w:autoSpaceDN w:val="0"/>
-        <w:adjustRightInd w:val="0"/>
-        <w:spacing w:after="0" w:line="240" w:lineRule="auto"/>
-        <w:rPr>
-          <w:rFonts w:ascii="Consolas" w:hAnsi="Consolas" w:cs="Consolas"/>
-          <w:b/>
-          <w:color w:val="3F7F5F"/>
-          <w:sz w:val="20"/>
-          <w:szCs w:val="20"/>
-        </w:rPr>
-      </w:pPr>
-    </w:p>
-    <w:p>
-      <w:pPr>
-        <w:rPr>
-          <w:b/>
-        </w:rPr>
-      </w:pPr>
-    </w:p>
-    <w:p>
-      <w:pPr>
-        <w:tabs>
-          <w:tab w:val="left" w:pos="996"/>
-        </w:tabs>
-        <w:autoSpaceDE w:val="0"/>
-        <w:autoSpaceDN w:val="0"/>
-        <w:adjustRightInd w:val="0"/>
-        <w:spacing w:after="0" w:line="240" w:lineRule="auto"/>
-        <w:rPr>
-          <w:rFonts w:ascii="Consolas" w:hAnsi="Consolas" w:cs="Consolas"/>
-          <w:b/>
-          <w:color w:val="3F7F5F"/>
-          <w:sz w:val="20"/>
-          <w:szCs w:val="20"/>
-        </w:rPr>
-      </w:pPr>
-      <w:r>
-        <w:rPr>
-          <w:rFonts w:ascii="Consolas" w:hAnsi="Consolas" w:cs="Consolas"/>
-          <w:b/>
-          <w:color w:val="3F7F5F"/>
-          <w:sz w:val="20"/>
-          <w:szCs w:val="20"/>
-        </w:rPr>
-        <w:t>Modified Code:</w:t>
-      </w:r>
-    </w:p>
-    <w:p>
-      <w:pPr>
-        <w:autoSpaceDE w:val="0"/>
-        <w:autoSpaceDN w:val="0"/>
-        <w:adjustRightInd w:val="0"/>
-        <w:spacing w:after="0" w:line="240" w:lineRule="auto"/>
-        <w:rPr>
-          <w:rFonts w:ascii="Consolas" w:hAnsi="Consolas" w:cs="Consolas"/>
-          <w:sz w:val="16"/>
-          <w:szCs w:val="16"/>
-        </w:rPr>
-      </w:pPr>
-    </w:p>
-    <w:p>
-      <w:pPr>
-        <w:autoSpaceDE w:val="0"/>
-        <w:autoSpaceDN w:val="0"/>
-        <w:adjustRightInd w:val="0"/>
-        <w:spacing w:after="0" w:line="240" w:lineRule="auto"/>
-        <w:rPr>
-          <w:rFonts w:ascii="Consolas" w:hAnsi="Consolas" w:cs="Consolas"/>
-          <w:sz w:val="16"/>
-          <w:szCs w:val="16"/>
-        </w:rPr>
-      </w:pPr>
-    </w:p>
-    <w:p>
-      <w:pPr>
-        <w:autoSpaceDE w:val="0"/>
-        <w:autoSpaceDN w:val="0"/>
-        <w:adjustRightInd w:val="0"/>
-        <w:spacing w:after="0" w:line="240" w:lineRule="auto"/>
-        <w:rPr>
-          <w:rFonts w:ascii="Consolas" w:hAnsi="Consolas" w:cs="Consolas"/>
-          <w:sz w:val="20"/>
-          <w:szCs w:val="20"/>
-        </w:rPr>
-      </w:pPr>
-    </w:p>
-    <w:p>
-      <w:pPr>
-        <w:tabs>
-          <w:tab w:val="left" w:pos="996"/>
-        </w:tabs>
-        <w:autoSpaceDE w:val="0"/>
-        <w:autoSpaceDN w:val="0"/>
-        <w:adjustRightInd w:val="0"/>
-        <w:spacing w:after="0" w:line="240" w:lineRule="auto"/>
-        <w:rPr>
-          <w:rFonts w:ascii="Consolas" w:hAnsi="Consolas" w:cs="Consolas"/>
-          <w:b/>
-          <w:color w:val="3F7F5F"/>
-          <w:sz w:val="20"/>
-          <w:szCs w:val="20"/>
-        </w:rPr>
-      </w:pPr>
-    </w:p>
-    <w:p>
-      <w:pPr>
-        <w:tabs>
-          <w:tab w:val="left" w:pos="996"/>
-        </w:tabs>
-        <w:autoSpaceDE w:val="0"/>
-        <w:autoSpaceDN w:val="0"/>
-        <w:adjustRightInd w:val="0"/>
-        <w:spacing w:after="0" w:line="240" w:lineRule="auto"/>
-        <w:rPr>
-          <w:rFonts w:ascii="Consolas" w:hAnsi="Consolas" w:cs="Consolas"/>
-          <w:b/>
-          <w:color w:val="3F7F5F"/>
-          <w:sz w:val="20"/>
-          <w:szCs w:val="20"/>
-        </w:rPr>
-      </w:pPr>
-    </w:p>
-    <w:p>
-      <w:pPr>
-        <w:tabs>
-          <w:tab w:val="left" w:pos="996"/>
-        </w:tabs>
-        <w:autoSpaceDE w:val="0"/>
-        <w:autoSpaceDN w:val="0"/>
-        <w:adjustRightInd w:val="0"/>
-        <w:spacing w:after="0" w:line="240" w:lineRule="auto"/>
-        <w:rPr>
-          <w:rFonts w:ascii="Consolas" w:hAnsi="Consolas" w:cs="Consolas"/>
-          <w:b/>
-          <w:color w:val="3F7F5F"/>
-          <w:sz w:val="20"/>
-          <w:szCs w:val="20"/>
-        </w:rPr>
-      </w:pPr>
-      <w:r>
-        <w:rPr>
-          <w:rFonts w:ascii="Consolas" w:hAnsi="Consolas" w:cs="Consolas"/>
-          <w:b/>
-          <w:color w:val="3F7F5F"/>
-          <w:sz w:val="20"/>
-          <w:szCs w:val="20"/>
-        </w:rPr>
-        <w:t>------------------------------------------------------------------------------------</w:t>
-      </w:r>
-    </w:p>
-    <w:p>
-      <w:pPr>
-        <w:rPr>
-          <w:b/>
-          <w:sz w:val="28"/>
-          <w:highlight w:val="yellow"/>
-        </w:rPr>
       </w:pPr>
     </w:p>
     <w:sectPr>
-      <w:headerReference w:type="default" r:id="rId6"/>
-      <w:footerReference w:type="default" r:id="rId7"/>
+      <w:headerReference w:type="default" r:id="rId12"/>
+      <w:footerReference w:type="default" r:id="rId13"/>
       <w:pgSz w:w="12240" w:h="15840"/>
       <w:pgMar w:top="1440" w:right="1440" w:bottom="1440" w:left="1440" w:header="720" w:footer="720" w:gutter="0"/>
       <w:cols w:space="720"/>

</xml_diff>